<commit_message>
learned how to upload properly
</commit_message>
<xml_diff>
--- a/JavaScript syntax.docx
+++ b/JavaScript syntax.docx
@@ -3503,6 +3503,66 @@
           <w:color w:val="FF0000"/>
         </w:rPr>
         <w:t xml:space="preserve"> ‘even’</w:t>
+      </w:r>
+    </w:p>
+    <w:p>
+      <w:pPr/>
+      <w:r>
+        <w:rPr>
+          <w:rFonts w:ascii="Times" w:hAnsi="Times" w:cs="Times"/>
+          <w:sz w:val="24"/>
+          <w:sz-cs w:val="24"/>
+          <w:color w:val="FF0000"/>
+        </w:rPr>
+        <w:t xml:space="preserve"/>
+      </w:r>
+    </w:p>
+    <w:p>
+      <w:pPr/>
+      <w:r>
+        <w:rPr>
+          <w:rFonts w:ascii="Times" w:hAnsi="Times" w:cs="Times"/>
+          <w:sz w:val="24"/>
+          <w:sz-cs w:val="24"/>
+          <w:color w:val="FF0000"/>
+        </w:rPr>
+        <w:t xml:space="preserve">Function myFunction (para1, para2){</w:t>
+      </w:r>
+    </w:p>
+    <w:p>
+      <w:pPr/>
+      <w:r>
+        <w:rPr>
+          <w:rFonts w:ascii="Times" w:hAnsi="Times" w:cs="Times"/>
+          <w:sz w:val="24"/>
+          <w:sz-cs w:val="24"/>
+          <w:color w:val="FF0000"/>
+        </w:rPr>
+        <w:t xml:space="preserve">   Para1 + para1</w:t>
+      </w:r>
+    </w:p>
+    <w:p>
+      <w:pPr/>
+      <w:r>
+        <w:rPr>
+          <w:rFonts w:ascii="Times" w:hAnsi="Times" w:cs="Times"/>
+          <w:sz w:val="24"/>
+          <w:sz-cs w:val="24"/>
+          <w:color w:val="FF0000"/>
+        </w:rPr>
+        <w:t xml:space="preserve">}</w:t>
+      </w:r>
+    </w:p>
+    <w:p>
+      <w:pPr/>
+      <w:r>
+        <w:rPr>
+          <w:rFonts w:ascii="Times" w:hAnsi="Times" w:cs="Times"/>
+          <w:sz w:val="24"/>
+          <w:sz-cs w:val="24"/>
+          <w:color w:val="FF0000"/>
+        </w:rPr>
+        <w:t xml:space="preserve"> myFunction (Argurment ,Arguments)</w:t>
       </w:r>
     </w:p>
     <w:sectPr>

</xml_diff>